<commit_message>
aggiunto punto 5 - 6
</commit_message>
<xml_diff>
--- a/Draft ITPD/Appunti per ITPD (2+3).docx
+++ b/Draft ITPD/Appunti per ITPD (2+3).docx
@@ -1563,7 +1563,14 @@
           <w:sz w:val="24"/>
           <w:lang w:val="en-US"/>
         </w:rPr>
-        <w:t xml:space="preserve"> exception: it’s present a circular dependency between the “Car” and “Reservation” components. </w:t>
+        <w:t xml:space="preserve"> exception: it’s present a circular dependency between the “Car</w:t>
+      </w:r>
+      <w:r>
+        <w:rPr>
+          <w:sz w:val="24"/>
+          <w:lang w:val="en-US"/>
+        </w:rPr>
+        <w:t>” and “Reservation” components, that forces us to take a choice on which one we implement first, and the push gateway, which have to send information both to the physical car and to the mobile app: we will need a stub for the latter one.</w:t>
       </w:r>
     </w:p>
     <w:p>
@@ -1577,8 +1584,9 @@
       </w:pPr>
       <w:r>
         <w:rPr>
-          <w:sz w:val="24"/>
-          <w:lang w:val="en-US"/>
+          <w:noProof/>
+          <w:sz w:val="24"/>
+          <w:lang w:eastAsia="it-IT"/>
         </w:rPr>
         <w:lastRenderedPageBreak/>
         <w:drawing>
@@ -4906,21 +4914,7 @@
                 <w:sz w:val="24"/>
                 <w:lang w:val="en-US"/>
               </w:rPr>
-              <w:t>Typical input for “</w:t>
-            </w:r>
-            <w:r>
-              <w:rPr>
-                <w:sz w:val="24"/>
-                <w:lang w:val="en-US"/>
-              </w:rPr>
-              <w:t>Lock handler</w:t>
-            </w:r>
-            <w:r>
-              <w:rPr>
-                <w:sz w:val="24"/>
-                <w:lang w:val="en-US"/>
-              </w:rPr>
-              <w:t>”</w:t>
+              <w:t>Typical input for “Lock handler”</w:t>
             </w:r>
           </w:p>
         </w:tc>
@@ -4971,28 +4965,7 @@
                 <w:sz w:val="24"/>
                 <w:lang w:val="en-US"/>
               </w:rPr>
-              <w:t>Check if the</w:t>
-            </w:r>
-            <w:r>
-              <w:rPr>
-                <w:sz w:val="24"/>
-                <w:lang w:val="en-US"/>
-              </w:rPr>
-              <w:t xml:space="preserve"> request is sent under the correct conditions,</w:t>
-            </w:r>
-            <w:r>
-              <w:rPr>
-                <w:sz w:val="24"/>
-                <w:lang w:val="en-US"/>
-              </w:rPr>
-              <w:t xml:space="preserve"> </w:t>
-            </w:r>
-            <w:r>
-              <w:rPr>
-                <w:sz w:val="24"/>
-                <w:lang w:val="en-US"/>
-              </w:rPr>
-              <w:t>check if the physical car correctly locks</w:t>
+              <w:t>Check if the request is sent under the correct conditions, check if the physical car correctly locks</w:t>
             </w:r>
           </w:p>
         </w:tc>
@@ -5040,21 +5013,7 @@
                 <w:sz w:val="24"/>
                 <w:lang w:val="en-US"/>
               </w:rPr>
-              <w:t xml:space="preserve">Physical car, </w:t>
-            </w:r>
-            <w:r>
-              <w:rPr>
-                <w:sz w:val="24"/>
-                <w:lang w:val="en-US"/>
-              </w:rPr>
-              <w:t xml:space="preserve">Update car </w:t>
-            </w:r>
-            <w:r>
-              <w:rPr>
-                <w:sz w:val="24"/>
-                <w:lang w:val="en-US"/>
-              </w:rPr>
-              <w:t>status driver, Reservation driver</w:t>
+              <w:t>Physical car, Update car status driver, Reservation driver</w:t>
             </w:r>
           </w:p>
         </w:tc>
@@ -5276,14 +5235,7 @@
                 <w:sz w:val="24"/>
                 <w:lang w:val="en-US"/>
               </w:rPr>
-              <w:t xml:space="preserve">Typical queries on </w:t>
-            </w:r>
-            <w:r>
-              <w:rPr>
-                <w:sz w:val="24"/>
-                <w:lang w:val="en-US"/>
-              </w:rPr>
-              <w:t>table Reservation</w:t>
+              <w:t>Typical queries on table Reservation</w:t>
             </w:r>
           </w:p>
         </w:tc>
@@ -5334,14 +5286,7 @@
                 <w:sz w:val="24"/>
                 <w:lang w:val="en-US"/>
               </w:rPr>
-              <w:t>C</w:t>
-            </w:r>
-            <w:r>
-              <w:rPr>
-                <w:sz w:val="24"/>
-                <w:lang w:val="en-US"/>
-              </w:rPr>
-              <w:t>orrect data insertion</w:t>
+              <w:t>Correct data insertion</w:t>
             </w:r>
           </w:p>
         </w:tc>
@@ -5581,21 +5526,7 @@
                 <w:sz w:val="24"/>
                 <w:lang w:val="en-US"/>
               </w:rPr>
-              <w:t>Typical input for “</w:t>
-            </w:r>
-            <w:r>
-              <w:rPr>
-                <w:sz w:val="24"/>
-                <w:lang w:val="en-US"/>
-              </w:rPr>
-              <w:t>Set active reservation</w:t>
-            </w:r>
-            <w:r>
-              <w:rPr>
-                <w:sz w:val="24"/>
-                <w:lang w:val="en-US"/>
-              </w:rPr>
-              <w:t>” method of reservation</w:t>
+              <w:t>Typical input for “Set active reservation” method of reservation</w:t>
             </w:r>
           </w:p>
         </w:tc>
@@ -5646,14 +5577,7 @@
                 <w:sz w:val="24"/>
                 <w:lang w:val="en-US"/>
               </w:rPr>
-              <w:t>Check if the correct met</w:t>
-            </w:r>
-            <w:r>
-              <w:rPr>
-                <w:sz w:val="24"/>
-                <w:lang w:val="en-US"/>
-              </w:rPr>
-              <w:t>hod of car is called</w:t>
+              <w:t>Check if the correct method of car is called</w:t>
             </w:r>
           </w:p>
         </w:tc>
@@ -5992,7 +5916,7 @@
                 <w:sz w:val="24"/>
                 <w:lang w:val="en-US"/>
               </w:rPr>
-              <w:t>-</w:t>
+              <w:t>Mobile app (from user subsystem) stub, Physical car</w:t>
             </w:r>
           </w:p>
         </w:tc>
@@ -6506,21 +6430,7 @@
                 <w:sz w:val="24"/>
                 <w:lang w:val="en-US"/>
               </w:rPr>
-              <w:t>Typical “</w:t>
-            </w:r>
-            <w:r>
-              <w:rPr>
-                <w:sz w:val="24"/>
-                <w:lang w:val="en-US"/>
-              </w:rPr>
-              <w:t>Reservation manager</w:t>
-            </w:r>
-            <w:r>
-              <w:rPr>
-                <w:sz w:val="24"/>
-                <w:lang w:val="en-US"/>
-              </w:rPr>
-              <w:t>” input</w:t>
+              <w:t>Typical “Reservation manager” input</w:t>
             </w:r>
           </w:p>
         </w:tc>
@@ -7182,21 +7092,7 @@
                 <w:sz w:val="24"/>
                 <w:lang w:val="en-US"/>
               </w:rPr>
-              <w:t>Typical “</w:t>
-            </w:r>
-            <w:r>
-              <w:rPr>
-                <w:sz w:val="24"/>
-                <w:lang w:val="en-US"/>
-              </w:rPr>
-              <w:t>Car finder</w:t>
-            </w:r>
-            <w:r>
-              <w:rPr>
-                <w:sz w:val="24"/>
-                <w:lang w:val="en-US"/>
-              </w:rPr>
-              <w:t>” input</w:t>
+              <w:t>Typical “Car finder” input</w:t>
             </w:r>
           </w:p>
         </w:tc>
@@ -7875,14 +7771,7 @@
                 <w:sz w:val="24"/>
                 <w:lang w:val="en-US"/>
               </w:rPr>
-              <w:t xml:space="preserve">Typical “Authentication handler” input for </w:t>
-            </w:r>
-            <w:r>
-              <w:rPr>
-                <w:sz w:val="24"/>
-                <w:lang w:val="en-US"/>
-              </w:rPr>
-              <w:t>an unlock request</w:t>
+              <w:t>Typical “Authentication handler” input for an unlock request</w:t>
             </w:r>
           </w:p>
         </w:tc>
@@ -7933,14 +7822,7 @@
                 <w:sz w:val="24"/>
                 <w:lang w:val="en-US"/>
               </w:rPr>
-              <w:t>Check if the physical car correctly unlocks under the right conditions</w:t>
-            </w:r>
-            <w:r>
-              <w:rPr>
-                <w:sz w:val="24"/>
-                <w:lang w:val="en-US"/>
-              </w:rPr>
-              <w:t xml:space="preserve"> </w:t>
+              <w:t xml:space="preserve">Check if the physical car correctly unlocks under the right conditions </w:t>
             </w:r>
           </w:p>
         </w:tc>
@@ -8187,14 +8069,7 @@
                 <w:sz w:val="24"/>
                 <w:lang w:val="en-US"/>
               </w:rPr>
-              <w:t xml:space="preserve">Typical “Authentication handler” input for the </w:t>
-            </w:r>
-            <w:r>
-              <w:rPr>
-                <w:sz w:val="24"/>
-                <w:lang w:val="en-US"/>
-              </w:rPr>
-              <w:t>research of a car</w:t>
+              <w:t>Typical “Authentication handler” input for the research of a car</w:t>
             </w:r>
           </w:p>
         </w:tc>
@@ -8245,14 +8120,7 @@
                 <w:sz w:val="24"/>
                 <w:lang w:val="en-US"/>
               </w:rPr>
-              <w:t xml:space="preserve">Check if the </w:t>
-            </w:r>
-            <w:r>
-              <w:rPr>
-                <w:sz w:val="24"/>
-                <w:lang w:val="en-US"/>
-              </w:rPr>
-              <w:t>“car finder” method is correctly called</w:t>
+              <w:t>Check if the “car finder” method is correctly called</w:t>
             </w:r>
           </w:p>
         </w:tc>
@@ -8498,14 +8366,7 @@
                 <w:sz w:val="24"/>
                 <w:lang w:val="en-US"/>
               </w:rPr>
-              <w:t xml:space="preserve">Typical “Authentication handler” input for the </w:t>
-            </w:r>
-            <w:r>
-              <w:rPr>
-                <w:sz w:val="24"/>
-                <w:lang w:val="en-US"/>
-              </w:rPr>
-              <w:t>creation of a new reservation</w:t>
+              <w:t>Typical “Authentication handler” input for the creation of a new reservation</w:t>
             </w:r>
           </w:p>
         </w:tc>
@@ -8660,22 +8521,743 @@
         <w:spacing w:after="0"/>
         <w:rPr>
           <w:b/>
-          <w:sz w:val="28"/>
-          <w:lang w:val="en-US"/>
-        </w:rPr>
-      </w:pPr>
-    </w:p>
-    <w:p>
-      <w:pPr>
-        <w:spacing w:after="0"/>
-        <w:rPr>
-          <w:b/>
-          <w:sz w:val="28"/>
-          <w:lang w:val="en-US"/>
-        </w:rPr>
-      </w:pPr>
+          <w:sz w:val="32"/>
+          <w:lang w:val="en-US"/>
+        </w:rPr>
+      </w:pPr>
+    </w:p>
+    <w:p>
+      <w:pPr>
+        <w:spacing w:after="0"/>
+        <w:rPr>
+          <w:b/>
+          <w:sz w:val="32"/>
+          <w:lang w:val="en-US"/>
+        </w:rPr>
+      </w:pPr>
+      <w:r>
+        <w:rPr>
+          <w:b/>
+          <w:sz w:val="32"/>
+          <w:lang w:val="en-US"/>
+        </w:rPr>
+        <w:t>5.</w:t>
+      </w:r>
+      <w:r>
+        <w:rPr>
+          <w:b/>
+          <w:sz w:val="32"/>
+          <w:lang w:val="en-US"/>
+        </w:rPr>
+        <w:tab/>
+        <w:t>Program stubs and test data required</w:t>
+      </w:r>
+    </w:p>
+    <w:p>
+      <w:pPr>
+        <w:spacing w:after="0"/>
+        <w:rPr>
+          <w:b/>
+          <w:sz w:val="32"/>
+          <w:lang w:val="en-US"/>
+        </w:rPr>
+      </w:pPr>
+    </w:p>
+    <w:p>
+      <w:pPr>
+        <w:spacing w:after="0"/>
+        <w:rPr>
+          <w:b/>
+          <w:sz w:val="28"/>
+          <w:lang w:val="en-US"/>
+        </w:rPr>
+      </w:pPr>
+      <w:r>
+        <w:rPr>
+          <w:b/>
+          <w:sz w:val="32"/>
+          <w:lang w:val="en-US"/>
+        </w:rPr>
+        <w:tab/>
+      </w:r>
+      <w:r>
+        <w:rPr>
+          <w:b/>
+          <w:sz w:val="28"/>
+          <w:lang w:val="en-US"/>
+        </w:rPr>
+        <w:t>5.1.</w:t>
+      </w:r>
+      <w:r>
+        <w:rPr>
+          <w:b/>
+          <w:sz w:val="28"/>
+          <w:lang w:val="en-US"/>
+        </w:rPr>
+        <w:tab/>
+        <w:t>Stubs</w:t>
+      </w:r>
+    </w:p>
+    <w:p>
+      <w:pPr>
+        <w:spacing w:after="0"/>
+        <w:rPr>
+          <w:sz w:val="28"/>
+          <w:lang w:val="en-US"/>
+        </w:rPr>
+      </w:pPr>
+    </w:p>
+    <w:p>
+      <w:pPr>
+        <w:spacing w:after="0"/>
+        <w:ind w:left="1416"/>
+        <w:rPr>
+          <w:sz w:val="24"/>
+          <w:lang w:val="en-US"/>
+        </w:rPr>
+      </w:pPr>
+      <w:r>
+        <w:rPr>
+          <w:sz w:val="24"/>
+          <w:lang w:val="en-US"/>
+        </w:rPr>
+        <w:t>Since we decided to follow a bottom-up approach, we only have 2 stubs</w:t>
+      </w:r>
+      <w:r>
+        <w:rPr>
+          <w:sz w:val="24"/>
+          <w:lang w:val="en-US"/>
+        </w:rPr>
+        <w:t xml:space="preserve"> to be developed during the test phase</w:t>
+      </w:r>
+      <w:r>
+        <w:rPr>
+          <w:sz w:val="24"/>
+          <w:lang w:val="en-US"/>
+        </w:rPr>
+        <w:t>:</w:t>
+      </w:r>
+    </w:p>
+    <w:p>
+      <w:pPr>
+        <w:spacing w:after="0"/>
+        <w:ind w:left="1416"/>
+        <w:rPr>
+          <w:sz w:val="24"/>
+          <w:lang w:val="en-US"/>
+        </w:rPr>
+      </w:pPr>
+    </w:p>
+    <w:p>
+      <w:pPr>
+        <w:spacing w:after="0"/>
+        <w:ind w:left="1416"/>
+        <w:rPr>
+          <w:b/>
+          <w:sz w:val="24"/>
+          <w:lang w:val="en-US"/>
+        </w:rPr>
+      </w:pPr>
+    </w:p>
+    <w:p>
+      <w:pPr>
+        <w:spacing w:after="0"/>
+        <w:ind w:left="1416"/>
+        <w:rPr>
+          <w:b/>
+          <w:sz w:val="24"/>
+          <w:lang w:val="en-US"/>
+        </w:rPr>
+      </w:pPr>
+      <w:r>
+        <w:rPr>
+          <w:b/>
+          <w:sz w:val="24"/>
+          <w:lang w:val="en-US"/>
+        </w:rPr>
+        <w:t>5.1.1.</w:t>
+      </w:r>
+      <w:r>
+        <w:rPr>
+          <w:b/>
+          <w:sz w:val="24"/>
+          <w:lang w:val="en-US"/>
+        </w:rPr>
+        <w:tab/>
+        <w:t>Reservation Stub</w:t>
+      </w:r>
+    </w:p>
+    <w:p>
+      <w:pPr>
+        <w:spacing w:after="0"/>
+        <w:ind w:left="1416"/>
+        <w:rPr>
+          <w:sz w:val="24"/>
+          <w:lang w:val="en-US"/>
+        </w:rPr>
+      </w:pPr>
+    </w:p>
+    <w:p>
+      <w:pPr>
+        <w:spacing w:after="0"/>
+        <w:ind w:left="1416"/>
+        <w:rPr>
+          <w:sz w:val="24"/>
+          <w:lang w:val="en-US"/>
+        </w:rPr>
+      </w:pPr>
+      <w:r>
+        <w:rPr>
+          <w:sz w:val="24"/>
+          <w:u w:val="single"/>
+          <w:lang w:val="en-US"/>
+        </w:rPr>
+        <w:t>Usage</w:t>
+      </w:r>
+      <w:r>
+        <w:rPr>
+          <w:sz w:val="24"/>
+          <w:lang w:val="en-US"/>
+        </w:rPr>
+        <w:t xml:space="preserve">: </w:t>
+      </w:r>
+      <w:r>
+        <w:rPr>
+          <w:sz w:val="24"/>
+          <w:lang w:val="en-US"/>
+        </w:rPr>
+        <w:tab/>
+        <w:t>C4T2</w:t>
+      </w:r>
+    </w:p>
+    <w:p>
+      <w:pPr>
+        <w:spacing w:after="0"/>
+        <w:ind w:left="1416"/>
+        <w:rPr>
+          <w:sz w:val="24"/>
+          <w:lang w:val="en-US"/>
+        </w:rPr>
+      </w:pPr>
+    </w:p>
+    <w:p>
+      <w:pPr>
+        <w:spacing w:after="0"/>
+        <w:ind w:left="1416"/>
+        <w:rPr>
+          <w:sz w:val="24"/>
+          <w:lang w:val="en-US"/>
+        </w:rPr>
+      </w:pPr>
+      <w:r>
+        <w:rPr>
+          <w:sz w:val="24"/>
+          <w:u w:val="single"/>
+          <w:lang w:val="en-US"/>
+        </w:rPr>
+        <w:t>Description:</w:t>
+      </w:r>
+      <w:r>
+        <w:rPr>
+          <w:sz w:val="24"/>
+          <w:lang w:val="en-US"/>
+        </w:rPr>
+        <w:tab/>
+        <w:t>This stub is required to test the correctness of the interaction between the “Car” and the “Reservation” components.</w:t>
+      </w:r>
+    </w:p>
+    <w:p>
+      <w:pPr>
+        <w:spacing w:after="0"/>
+        <w:ind w:left="1416"/>
+        <w:rPr>
+          <w:sz w:val="24"/>
+          <w:lang w:val="en-US"/>
+        </w:rPr>
+      </w:pPr>
+      <w:r>
+        <w:rPr>
+          <w:sz w:val="24"/>
+          <w:lang w:val="en-US"/>
+        </w:rPr>
+        <w:t>In particular, when Car calls the “Car status variation” method, under certain conditions the reservation of the car can change status from active to expired: this cause the call of the “Set active reservation” method of car by the reservation.</w:t>
+      </w:r>
+      <w:r>
+        <w:rPr>
+          <w:sz w:val="24"/>
+          <w:lang w:val="en-US"/>
+        </w:rPr>
+        <w:t xml:space="preserve"> </w:t>
+      </w:r>
+    </w:p>
+    <w:p>
+      <w:pPr>
+        <w:spacing w:after="0"/>
+        <w:rPr>
+          <w:sz w:val="24"/>
+          <w:lang w:val="en-US"/>
+        </w:rPr>
+      </w:pPr>
+      <w:r>
+        <w:rPr>
+          <w:sz w:val="24"/>
+          <w:lang w:val="en-US"/>
+        </w:rPr>
+        <w:tab/>
+      </w:r>
+      <w:r>
+        <w:rPr>
+          <w:sz w:val="24"/>
+          <w:lang w:val="en-US"/>
+        </w:rPr>
+        <w:tab/>
+      </w:r>
+    </w:p>
+    <w:p>
+      <w:pPr>
+        <w:spacing w:after="0"/>
+        <w:rPr>
+          <w:sz w:val="24"/>
+          <w:lang w:val="en-US"/>
+        </w:rPr>
+      </w:pPr>
+      <w:r>
+        <w:rPr>
+          <w:sz w:val="24"/>
+          <w:lang w:val="en-US"/>
+        </w:rPr>
+        <w:tab/>
+      </w:r>
+      <w:r>
+        <w:rPr>
+          <w:sz w:val="24"/>
+          <w:lang w:val="en-US"/>
+        </w:rPr>
+        <w:tab/>
+      </w:r>
+    </w:p>
+    <w:p>
+      <w:pPr>
+        <w:spacing w:after="0"/>
+        <w:ind w:left="1416"/>
+        <w:rPr>
+          <w:b/>
+          <w:sz w:val="24"/>
+          <w:lang w:val="en-US"/>
+        </w:rPr>
+      </w:pPr>
+      <w:r>
+        <w:rPr>
+          <w:b/>
+          <w:sz w:val="24"/>
+          <w:lang w:val="en-US"/>
+        </w:rPr>
+        <w:t>5.1.2.</w:t>
+      </w:r>
+      <w:r>
+        <w:rPr>
+          <w:b/>
+          <w:sz w:val="24"/>
+          <w:lang w:val="en-US"/>
+        </w:rPr>
+        <w:tab/>
+        <w:t>Mobile app stub</w:t>
+      </w:r>
+    </w:p>
+    <w:p>
+      <w:pPr>
+        <w:spacing w:after="0"/>
+        <w:ind w:left="1416"/>
+        <w:rPr>
+          <w:sz w:val="24"/>
+          <w:lang w:val="en-US"/>
+        </w:rPr>
+      </w:pPr>
+    </w:p>
+    <w:p>
+      <w:pPr>
+        <w:spacing w:after="0"/>
+        <w:ind w:left="1416"/>
+        <w:rPr>
+          <w:sz w:val="24"/>
+          <w:lang w:val="en-US"/>
+        </w:rPr>
+      </w:pPr>
+      <w:r>
+        <w:rPr>
+          <w:sz w:val="24"/>
+          <w:u w:val="single"/>
+          <w:lang w:val="en-US"/>
+        </w:rPr>
+        <w:t>Usage</w:t>
+      </w:r>
+      <w:r>
+        <w:rPr>
+          <w:sz w:val="24"/>
+          <w:lang w:val="en-US"/>
+        </w:rPr>
+        <w:t xml:space="preserve">: </w:t>
+      </w:r>
+      <w:r>
+        <w:rPr>
+          <w:sz w:val="24"/>
+          <w:lang w:val="en-US"/>
+        </w:rPr>
+        <w:tab/>
+        <w:t>C5T3</w:t>
+      </w:r>
+    </w:p>
+    <w:p>
+      <w:pPr>
+        <w:spacing w:after="0"/>
+        <w:ind w:left="1416"/>
+        <w:rPr>
+          <w:sz w:val="24"/>
+          <w:lang w:val="en-US"/>
+        </w:rPr>
+      </w:pPr>
+    </w:p>
+    <w:p>
+      <w:pPr>
+        <w:spacing w:after="0"/>
+        <w:ind w:left="1416"/>
+        <w:rPr>
+          <w:sz w:val="24"/>
+          <w:lang w:val="en-US"/>
+        </w:rPr>
+      </w:pPr>
+      <w:r>
+        <w:rPr>
+          <w:sz w:val="24"/>
+          <w:u w:val="single"/>
+          <w:lang w:val="en-US"/>
+        </w:rPr>
+        <w:t>Description:</w:t>
+      </w:r>
+      <w:r>
+        <w:rPr>
+          <w:sz w:val="24"/>
+          <w:lang w:val="en-US"/>
+        </w:rPr>
+        <w:tab/>
+        <w:t>This stub is required to test the correctness of the information sent through the push gateway; it is not necessary to emulate the entire mobile app, but the only functionality needed is the receipt of the pushed notifications.</w:t>
+      </w:r>
+    </w:p>
+    <w:p>
+      <w:pPr>
+        <w:spacing w:after="0"/>
+        <w:rPr>
+          <w:sz w:val="24"/>
+          <w:lang w:val="en-US"/>
+        </w:rPr>
+      </w:pPr>
+    </w:p>
+    <w:p>
+      <w:pPr>
+        <w:spacing w:after="0"/>
+        <w:rPr>
+          <w:sz w:val="24"/>
+          <w:lang w:val="en-US"/>
+        </w:rPr>
+      </w:pPr>
+      <w:r>
+        <w:rPr>
+          <w:sz w:val="24"/>
+          <w:lang w:val="en-US"/>
+        </w:rPr>
+        <w:tab/>
+      </w:r>
+    </w:p>
+    <w:p>
+      <w:pPr>
+        <w:spacing w:after="0"/>
+        <w:rPr>
+          <w:sz w:val="24"/>
+          <w:lang w:val="en-US"/>
+        </w:rPr>
+      </w:pPr>
+      <w:r>
+        <w:rPr>
+          <w:sz w:val="24"/>
+          <w:lang w:val="en-US"/>
+        </w:rPr>
+        <w:tab/>
+      </w:r>
+    </w:p>
+    <w:p>
+      <w:pPr>
+        <w:spacing w:after="0"/>
+        <w:ind w:firstLine="708"/>
+        <w:rPr>
+          <w:b/>
+          <w:sz w:val="28"/>
+          <w:lang w:val="en-US"/>
+        </w:rPr>
+      </w:pPr>
+      <w:r>
+        <w:rPr>
+          <w:b/>
+          <w:sz w:val="28"/>
+          <w:lang w:val="en-US"/>
+        </w:rPr>
+        <w:t>5.2. Data for tests</w:t>
+      </w:r>
+    </w:p>
+    <w:p>
+      <w:pPr>
+        <w:spacing w:after="0"/>
+        <w:rPr>
+          <w:b/>
+          <w:sz w:val="28"/>
+          <w:lang w:val="en-US"/>
+        </w:rPr>
+      </w:pPr>
+      <w:r>
+        <w:rPr>
+          <w:b/>
+          <w:sz w:val="28"/>
+          <w:lang w:val="en-US"/>
+        </w:rPr>
+        <w:tab/>
+      </w:r>
+    </w:p>
+    <w:p>
+      <w:pPr>
+        <w:spacing w:after="0"/>
+        <w:ind w:left="1416"/>
+        <w:rPr>
+          <w:sz w:val="24"/>
+          <w:lang w:val="en-US"/>
+        </w:rPr>
+      </w:pPr>
+      <w:r>
+        <w:rPr>
+          <w:sz w:val="24"/>
+          <w:lang w:val="en-US"/>
+        </w:rPr>
+        <w:t xml:space="preserve">We will initially populate the database with fake data </w:t>
+      </w:r>
+      <w:r>
+        <w:rPr>
+          <w:sz w:val="24"/>
+          <w:lang w:val="en-US"/>
+        </w:rPr>
+        <w:t>regarding Cars and</w:t>
+      </w:r>
+      <w:r>
+        <w:rPr>
+          <w:sz w:val="24"/>
+          <w:lang w:val="en-US"/>
+        </w:rPr>
+        <w:t xml:space="preserve"> Safe area </w:t>
+      </w:r>
+      <w:r>
+        <w:rPr>
+          <w:sz w:val="24"/>
+          <w:lang w:val="en-US"/>
+        </w:rPr>
+        <w:t>(including safe park slots); these are the only information strictly needed by some components before starting the test. Other information (such as users, reservations) could be inserted during the various test phases.</w:t>
+      </w:r>
+    </w:p>
+    <w:p>
+      <w:pPr>
+        <w:spacing w:after="0"/>
+        <w:rPr>
+          <w:sz w:val="24"/>
+          <w:lang w:val="en-US"/>
+        </w:rPr>
+      </w:pPr>
+    </w:p>
+    <w:p>
+      <w:pPr>
+        <w:rPr>
+          <w:sz w:val="24"/>
+          <w:lang w:val="en-US"/>
+        </w:rPr>
+      </w:pPr>
+      <w:r>
+        <w:rPr>
+          <w:sz w:val="24"/>
+          <w:lang w:val="en-US"/>
+        </w:rPr>
+        <w:br w:type="page"/>
+      </w:r>
+    </w:p>
+    <w:p>
+      <w:pPr>
+        <w:spacing w:after="0"/>
+        <w:rPr>
+          <w:b/>
+          <w:sz w:val="32"/>
+          <w:lang w:val="en-US"/>
+        </w:rPr>
+      </w:pPr>
+    </w:p>
+    <w:p>
+      <w:pPr>
+        <w:spacing w:after="0"/>
+        <w:rPr>
+          <w:b/>
+          <w:sz w:val="32"/>
+          <w:lang w:val="en-US"/>
+        </w:rPr>
+      </w:pPr>
+      <w:r>
+        <w:rPr>
+          <w:b/>
+          <w:sz w:val="32"/>
+          <w:lang w:val="en-US"/>
+        </w:rPr>
+        <w:t>6.</w:t>
+      </w:r>
+      <w:r>
+        <w:rPr>
+          <w:b/>
+          <w:sz w:val="32"/>
+          <w:lang w:val="en-US"/>
+        </w:rPr>
+        <w:tab/>
+        <w:t>Effort spent</w:t>
+      </w:r>
+    </w:p>
+    <w:p>
+      <w:pPr>
+        <w:spacing w:after="0"/>
+        <w:rPr>
+          <w:b/>
+          <w:sz w:val="32"/>
+          <w:lang w:val="en-US"/>
+        </w:rPr>
+      </w:pPr>
+    </w:p>
+    <w:p>
+      <w:pPr>
+        <w:spacing w:after="0"/>
+        <w:rPr>
+          <w:sz w:val="24"/>
+          <w:lang w:val="en-US"/>
+        </w:rPr>
+      </w:pPr>
+      <w:r>
+        <w:rPr>
+          <w:b/>
+          <w:sz w:val="32"/>
+          <w:lang w:val="en-US"/>
+        </w:rPr>
+        <w:tab/>
+      </w:r>
+      <w:r>
+        <w:rPr>
+          <w:sz w:val="24"/>
+          <w:lang w:val="en-US"/>
+        </w:rPr>
+        <w:t>Gabriele:</w:t>
+      </w:r>
+    </w:p>
+    <w:p>
+      <w:pPr>
+        <w:spacing w:after="0"/>
+        <w:rPr>
+          <w:sz w:val="24"/>
+          <w:lang w:val="en-US"/>
+        </w:rPr>
+      </w:pPr>
+      <w:r>
+        <w:rPr>
+          <w:sz w:val="24"/>
+          <w:lang w:val="en-US"/>
+        </w:rPr>
+        <w:tab/>
+      </w:r>
+      <w:r>
+        <w:rPr>
+          <w:sz w:val="24"/>
+          <w:lang w:val="en-US"/>
+        </w:rPr>
+        <w:tab/>
+        <w:t>27/12/16: 2h</w:t>
+      </w:r>
+    </w:p>
+    <w:p>
+      <w:pPr>
+        <w:spacing w:after="0"/>
+        <w:rPr>
+          <w:sz w:val="24"/>
+          <w:lang w:val="en-US"/>
+        </w:rPr>
+      </w:pPr>
+      <w:r>
+        <w:rPr>
+          <w:sz w:val="24"/>
+          <w:lang w:val="en-US"/>
+        </w:rPr>
+        <w:tab/>
+      </w:r>
+      <w:r>
+        <w:rPr>
+          <w:sz w:val="24"/>
+          <w:lang w:val="en-US"/>
+        </w:rPr>
+        <w:tab/>
+        <w:t>28/12/16: 2</w:t>
+      </w:r>
       <w:bookmarkStart w:id="0" w:name="_GoBack"/>
       <w:bookmarkEnd w:id="0"/>
+      <w:r>
+        <w:rPr>
+          <w:sz w:val="24"/>
+          <w:lang w:val="en-US"/>
+        </w:rPr>
+        <w:t>h</w:t>
+      </w:r>
+    </w:p>
+    <w:p>
+      <w:pPr>
+        <w:spacing w:after="0"/>
+        <w:rPr>
+          <w:sz w:val="24"/>
+          <w:lang w:val="en-US"/>
+        </w:rPr>
+      </w:pPr>
+      <w:r>
+        <w:rPr>
+          <w:sz w:val="24"/>
+          <w:lang w:val="en-US"/>
+        </w:rPr>
+        <w:tab/>
+      </w:r>
+      <w:r>
+        <w:rPr>
+          <w:sz w:val="24"/>
+          <w:lang w:val="en-US"/>
+        </w:rPr>
+        <w:tab/>
+        <w:t>29/12/16: 6h</w:t>
+      </w:r>
+    </w:p>
+    <w:p>
+      <w:pPr>
+        <w:spacing w:after="0"/>
+        <w:rPr>
+          <w:sz w:val="24"/>
+          <w:lang w:val="en-US"/>
+        </w:rPr>
+      </w:pPr>
+      <w:r>
+        <w:rPr>
+          <w:sz w:val="24"/>
+          <w:lang w:val="en-US"/>
+        </w:rPr>
+        <w:tab/>
+      </w:r>
+      <w:r>
+        <w:rPr>
+          <w:sz w:val="24"/>
+          <w:lang w:val="en-US"/>
+        </w:rPr>
+        <w:tab/>
+        <w:t>30/12/16: 3h</w:t>
+      </w:r>
     </w:p>
     <w:sectPr>
       <w:pgSz w:w="11906" w:h="16838"/>

</xml_diff>